<commit_message>
Updates documentation, defined NREL5MW ServoDyn constants for Bladed interface and solved a switching issue between pitch and torque control
</commit_message>
<xml_diff>
--- a/README.docx
+++ b/README.docx
@@ -4,7 +4,7 @@
   <w:body>
     <w:p>
       <w:pPr>
-        <w:pStyle w:val="Title"/>
+        <w:pStyle w:val="Titel"/>
         <w:jc w:val="both"/>
         <w:rPr>
           <w:lang w:val="en-US"/>
@@ -25,7 +25,7 @@
     </w:p>
     <w:p>
       <w:pPr>
-        <w:pStyle w:val="Heading1"/>
+        <w:pStyle w:val="Kop1"/>
         <w:rPr>
           <w:lang w:val="en-US"/>
         </w:rPr>
@@ -52,7 +52,7 @@
     </w:p>
     <w:p>
       <w:pPr>
-        <w:pStyle w:val="ListParagraph"/>
+        <w:pStyle w:val="Lijstalinea"/>
         <w:numPr>
           <w:ilvl w:val="0"/>
           <w:numId w:val="8"/>
@@ -70,7 +70,7 @@
     </w:p>
     <w:p>
       <w:pPr>
-        <w:pStyle w:val="ListParagraph"/>
+        <w:pStyle w:val="Lijstalinea"/>
         <w:numPr>
           <w:ilvl w:val="0"/>
           <w:numId w:val="8"/>
@@ -88,7 +88,7 @@
     </w:p>
     <w:p>
       <w:pPr>
-        <w:pStyle w:val="ListParagraph"/>
+        <w:pStyle w:val="Lijstalinea"/>
         <w:numPr>
           <w:ilvl w:val="0"/>
           <w:numId w:val="8"/>
@@ -106,7 +106,7 @@
     </w:p>
     <w:p>
       <w:pPr>
-        <w:pStyle w:val="ListParagraph"/>
+        <w:pStyle w:val="Lijstalinea"/>
         <w:numPr>
           <w:ilvl w:val="0"/>
           <w:numId w:val="8"/>
@@ -132,35 +132,7 @@
         <w:rPr>
           <w:lang w:val="en-US"/>
         </w:rPr>
-        <w:t xml:space="preserve">At this </w:t>
-      </w:r>
-      <w:proofErr w:type="gramStart"/>
-      <w:r>
-        <w:rPr>
-          <w:lang w:val="en-US"/>
-        </w:rPr>
-        <w:t>moment</w:t>
-      </w:r>
-      <w:proofErr w:type="gramEnd"/>
-      <w:r>
-        <w:rPr>
-          <w:lang w:val="en-US"/>
-        </w:rPr>
-        <w:t xml:space="preserve"> the yaw controller cannot be used, since there is a bug in how FAST handles active yaw control from a DISCON </w:t>
-      </w:r>
-      <w:proofErr w:type="spellStart"/>
-      <w:r>
-        <w:rPr>
-          <w:lang w:val="en-US"/>
-        </w:rPr>
-        <w:t>dll</w:t>
-      </w:r>
-      <w:proofErr w:type="spellEnd"/>
-      <w:r>
-        <w:rPr>
-          <w:lang w:val="en-US"/>
-        </w:rPr>
-        <w:t xml:space="preserve"> (</w:t>
+        <w:t>At this moment the yaw controller cannot be used, since there is a bug in how FAST handles active yaw control from a DISCON dll (</w:t>
       </w:r>
       <w:hyperlink r:id="rId5" w:history="1">
         <w:r>
@@ -180,7 +152,7 @@
     </w:p>
     <w:p>
       <w:pPr>
-        <w:pStyle w:val="Heading1"/>
+        <w:pStyle w:val="Kop1"/>
         <w:rPr>
           <w:lang w:val="en-US"/>
         </w:rPr>
@@ -204,7 +176,6 @@
         </w:rPr>
         <w:t xml:space="preserve">Short description of all files in the provided </w:t>
       </w:r>
-      <w:proofErr w:type="spellStart"/>
       <w:r>
         <w:rPr>
           <w:rFonts w:ascii="Courier New" w:hAnsi="Courier New" w:cs="Courier New"/>
@@ -213,7 +184,6 @@
         </w:rPr>
         <w:t>Discon_DLL</w:t>
       </w:r>
-      <w:proofErr w:type="spellEnd"/>
       <w:r>
         <w:rPr>
           <w:sz w:val="20"/>
@@ -230,7 +200,7 @@
     </w:p>
     <w:p>
       <w:pPr>
-        <w:pStyle w:val="ListParagraph"/>
+        <w:pStyle w:val="Lijstalinea"/>
         <w:numPr>
           <w:ilvl w:val="0"/>
           <w:numId w:val="7"/>
@@ -256,7 +226,7 @@
     </w:p>
     <w:p>
       <w:pPr>
-        <w:pStyle w:val="ListParagraph"/>
+        <w:pStyle w:val="Lijstalinea"/>
         <w:numPr>
           <w:ilvl w:val="0"/>
           <w:numId w:val="7"/>
@@ -277,34 +247,12 @@
         <w:rPr>
           <w:lang w:val="en-US"/>
         </w:rPr>
-        <w:t xml:space="preserve">: used to pass user-defined parameters to the DISCON </w:t>
-      </w:r>
-      <w:proofErr w:type="spellStart"/>
-      <w:r>
-        <w:rPr>
-          <w:lang w:val="en-US"/>
-        </w:rPr>
-        <w:t>dll</w:t>
-      </w:r>
-      <w:proofErr w:type="spellEnd"/>
-      <w:r>
-        <w:rPr>
-          <w:lang w:val="en-US"/>
-        </w:rPr>
-        <w:t xml:space="preserve"> and </w:t>
-      </w:r>
-      <w:proofErr w:type="spellStart"/>
-      <w:r>
-        <w:rPr>
-          <w:lang w:val="en-US"/>
-        </w:rPr>
-        <w:t>avrSWAP</w:t>
-      </w:r>
-      <w:proofErr w:type="spellEnd"/>
+        <w:t>: used to pass user-defined parameters to the DISCON dll and avrSWAP</w:t>
+      </w:r>
     </w:p>
     <w:p>
       <w:pPr>
-        <w:pStyle w:val="ListParagraph"/>
+        <w:pStyle w:val="Lijstalinea"/>
         <w:numPr>
           <w:ilvl w:val="0"/>
           <w:numId w:val="7"/>
@@ -326,7 +274,7 @@
     </w:p>
     <w:p>
       <w:pPr>
-        <w:pStyle w:val="ListParagraph"/>
+        <w:pStyle w:val="Lijstalinea"/>
         <w:numPr>
           <w:ilvl w:val="1"/>
           <w:numId w:val="7"/>
@@ -352,7 +300,7 @@
     </w:p>
     <w:p>
       <w:pPr>
-        <w:pStyle w:val="ListParagraph"/>
+        <w:pStyle w:val="Lijstalinea"/>
         <w:numPr>
           <w:ilvl w:val="1"/>
           <w:numId w:val="7"/>
@@ -378,7 +326,7 @@
     </w:p>
     <w:p>
       <w:pPr>
-        <w:pStyle w:val="ListParagraph"/>
+        <w:pStyle w:val="Lijstalinea"/>
         <w:numPr>
           <w:ilvl w:val="1"/>
           <w:numId w:val="7"/>
@@ -387,7 +335,6 @@
           <w:lang w:val="en-US"/>
         </w:rPr>
       </w:pPr>
-      <w:proofErr w:type="spellStart"/>
       <w:r>
         <w:rPr>
           <w:rFonts w:ascii="Courier New" w:hAnsi="Courier New" w:cs="Courier New"/>
@@ -396,7 +343,6 @@
         </w:rPr>
         <w:t>plotDebugData.m</w:t>
       </w:r>
-      <w:proofErr w:type="spellEnd"/>
       <w:r>
         <w:rPr>
           <w:lang w:val="en-US"/>
@@ -406,7 +352,7 @@
     </w:p>
     <w:p>
       <w:pPr>
-        <w:pStyle w:val="ListParagraph"/>
+        <w:pStyle w:val="Lijstalinea"/>
         <w:numPr>
           <w:ilvl w:val="1"/>
           <w:numId w:val="7"/>
@@ -415,7 +361,6 @@
           <w:lang w:val="en-US"/>
         </w:rPr>
       </w:pPr>
-      <w:proofErr w:type="spellStart"/>
       <w:r>
         <w:rPr>
           <w:rFonts w:ascii="Courier New" w:hAnsi="Courier New" w:cs="Courier New"/>
@@ -424,7 +369,6 @@
         </w:rPr>
         <w:t>saveFigs.m</w:t>
       </w:r>
-      <w:proofErr w:type="spellEnd"/>
       <w:r>
         <w:rPr>
           <w:lang w:val="en-US"/>
@@ -434,7 +378,7 @@
     </w:p>
     <w:p>
       <w:pPr>
-        <w:pStyle w:val="ListParagraph"/>
+        <w:pStyle w:val="Lijstalinea"/>
         <w:numPr>
           <w:ilvl w:val="0"/>
           <w:numId w:val="7"/>
@@ -456,7 +400,7 @@
     </w:p>
     <w:p>
       <w:pPr>
-        <w:pStyle w:val="ListParagraph"/>
+        <w:pStyle w:val="Lijstalinea"/>
         <w:numPr>
           <w:ilvl w:val="1"/>
           <w:numId w:val="7"/>
@@ -482,7 +426,7 @@
     </w:p>
     <w:p>
       <w:pPr>
-        <w:pStyle w:val="ListParagraph"/>
+        <w:pStyle w:val="Lijstalinea"/>
         <w:numPr>
           <w:ilvl w:val="1"/>
           <w:numId w:val="7"/>
@@ -508,7 +452,7 @@
     </w:p>
     <w:p>
       <w:pPr>
-        <w:pStyle w:val="ListParagraph"/>
+        <w:pStyle w:val="Lijstalinea"/>
         <w:numPr>
           <w:ilvl w:val="1"/>
           <w:numId w:val="7"/>
@@ -534,7 +478,7 @@
     </w:p>
     <w:p>
       <w:pPr>
-        <w:pStyle w:val="ListParagraph"/>
+        <w:pStyle w:val="Lijstalinea"/>
         <w:numPr>
           <w:ilvl w:val="0"/>
           <w:numId w:val="7"/>
@@ -556,7 +500,7 @@
     </w:p>
     <w:p>
       <w:pPr>
-        <w:pStyle w:val="ListParagraph"/>
+        <w:pStyle w:val="Lijstalinea"/>
         <w:numPr>
           <w:ilvl w:val="1"/>
           <w:numId w:val="7"/>
@@ -582,7 +526,7 @@
     </w:p>
     <w:p>
       <w:pPr>
-        <w:pStyle w:val="ListParagraph"/>
+        <w:pStyle w:val="Lijstalinea"/>
         <w:numPr>
           <w:ilvl w:val="1"/>
           <w:numId w:val="7"/>
@@ -608,7 +552,7 @@
     </w:p>
     <w:p>
       <w:pPr>
-        <w:pStyle w:val="ListParagraph"/>
+        <w:pStyle w:val="Lijstalinea"/>
         <w:numPr>
           <w:ilvl w:val="1"/>
           <w:numId w:val="7"/>
@@ -634,7 +578,7 @@
     </w:p>
     <w:p>
       <w:pPr>
-        <w:pStyle w:val="ListParagraph"/>
+        <w:pStyle w:val="Lijstalinea"/>
         <w:numPr>
           <w:ilvl w:val="1"/>
           <w:numId w:val="7"/>
@@ -660,7 +604,7 @@
     </w:p>
     <w:p>
       <w:pPr>
-        <w:pStyle w:val="Heading1"/>
+        <w:pStyle w:val="Kop1"/>
         <w:rPr>
           <w:lang w:val="en-US"/>
         </w:rPr>
@@ -674,7 +618,7 @@
     </w:p>
     <w:p>
       <w:pPr>
-        <w:pStyle w:val="Heading2"/>
+        <w:pStyle w:val="Kop2"/>
         <w:rPr>
           <w:lang w:val="en-US"/>
         </w:rPr>
@@ -737,7 +681,7 @@
     </w:p>
     <w:p>
       <w:pPr>
-        <w:pStyle w:val="ListParagraph"/>
+        <w:pStyle w:val="Lijstalinea"/>
         <w:numPr>
           <w:ilvl w:val="0"/>
           <w:numId w:val="2"/>
@@ -764,7 +708,7 @@
     </w:p>
     <w:p>
       <w:pPr>
-        <w:pStyle w:val="ListParagraph"/>
+        <w:pStyle w:val="Lijstalinea"/>
         <w:numPr>
           <w:ilvl w:val="0"/>
           <w:numId w:val="2"/>
@@ -785,7 +729,15 @@
           <w:sz w:val="20"/>
           <w:lang w:val="en-US"/>
         </w:rPr>
-        <w:t>FAST_v8.18.00a-bjj.exe</w:t>
+        <w:t>FAST_v8.16</w:t>
+      </w:r>
+      <w:r>
+        <w:rPr>
+          <w:rFonts w:ascii="Courier New" w:hAnsi="Courier New" w:cs="Courier New"/>
+          <w:sz w:val="20"/>
+          <w:lang w:val="en-US"/>
+        </w:rPr>
+        <w:t>.00a-bjj.exe</w:t>
       </w:r>
       <w:r>
         <w:rPr>
@@ -824,7 +776,7 @@
     </w:p>
     <w:p>
       <w:pPr>
-        <w:pStyle w:val="ListParagraph"/>
+        <w:pStyle w:val="Lijstalinea"/>
         <w:numPr>
           <w:ilvl w:val="0"/>
           <w:numId w:val="2"/>
@@ -857,7 +809,7 @@
     </w:p>
     <w:p>
       <w:pPr>
-        <w:pStyle w:val="ListParagraph"/>
+        <w:pStyle w:val="Lijstalinea"/>
         <w:numPr>
           <w:ilvl w:val="0"/>
           <w:numId w:val="2"/>
@@ -890,7 +842,7 @@
     </w:p>
     <w:p>
       <w:pPr>
-        <w:pStyle w:val="ListParagraph"/>
+        <w:pStyle w:val="Lijstalinea"/>
         <w:numPr>
           <w:ilvl w:val="0"/>
           <w:numId w:val="2"/>
@@ -1050,7 +1002,7 @@
     </w:p>
     <w:p>
       <w:pPr>
-        <w:pStyle w:val="ListParagraph"/>
+        <w:pStyle w:val="Lijstalinea"/>
         <w:numPr>
           <w:ilvl w:val="1"/>
           <w:numId w:val="2"/>
@@ -1072,7 +1024,7 @@
     </w:p>
     <w:p>
       <w:pPr>
-        <w:pStyle w:val="ListParagraph"/>
+        <w:pStyle w:val="Lijstalinea"/>
         <w:numPr>
           <w:ilvl w:val="1"/>
           <w:numId w:val="2"/>
@@ -1094,7 +1046,7 @@
     </w:p>
     <w:p>
       <w:pPr>
-        <w:pStyle w:val="ListParagraph"/>
+        <w:pStyle w:val="Lijstalinea"/>
         <w:numPr>
           <w:ilvl w:val="0"/>
           <w:numId w:val="2"/>
@@ -1112,7 +1064,7 @@
     </w:p>
     <w:p>
       <w:pPr>
-        <w:pStyle w:val="ListParagraph"/>
+        <w:pStyle w:val="Lijstalinea"/>
         <w:numPr>
           <w:ilvl w:val="0"/>
           <w:numId w:val="2"/>
@@ -1151,7 +1103,7 @@
     </w:p>
     <w:p>
       <w:pPr>
-        <w:pStyle w:val="ListParagraph"/>
+        <w:pStyle w:val="Lijstalinea"/>
         <w:numPr>
           <w:ilvl w:val="0"/>
           <w:numId w:val="2"/>
@@ -1202,7 +1154,7 @@
     </w:p>
     <w:p>
       <w:pPr>
-        <w:pStyle w:val="ListParagraph"/>
+        <w:pStyle w:val="Lijstalinea"/>
         <w:numPr>
           <w:ilvl w:val="1"/>
           <w:numId w:val="2"/>
@@ -1258,7 +1210,7 @@
     </w:p>
     <w:p>
       <w:pPr>
-        <w:pStyle w:val="ListParagraph"/>
+        <w:pStyle w:val="Lijstalinea"/>
         <w:numPr>
           <w:ilvl w:val="1"/>
           <w:numId w:val="2"/>
@@ -1306,7 +1258,7 @@
     </w:p>
     <w:p>
       <w:pPr>
-        <w:pStyle w:val="ListParagraph"/>
+        <w:pStyle w:val="Lijstalinea"/>
         <w:numPr>
           <w:ilvl w:val="1"/>
           <w:numId w:val="2"/>
@@ -1354,7 +1306,7 @@
     </w:p>
     <w:p>
       <w:pPr>
-        <w:pStyle w:val="ListParagraph"/>
+        <w:pStyle w:val="Lijstalinea"/>
         <w:numPr>
           <w:ilvl w:val="1"/>
           <w:numId w:val="2"/>
@@ -1452,7 +1404,7 @@
     </w:p>
     <w:p>
       <w:pPr>
-        <w:pStyle w:val="ListParagraph"/>
+        <w:pStyle w:val="Lijstalinea"/>
         <w:numPr>
           <w:ilvl w:val="0"/>
           <w:numId w:val="2"/>
@@ -1519,7 +1471,7 @@
     </w:p>
     <w:p>
       <w:pPr>
-        <w:pStyle w:val="ListParagraph"/>
+        <w:pStyle w:val="Lijstalinea"/>
         <w:numPr>
           <w:ilvl w:val="1"/>
           <w:numId w:val="2"/>
@@ -1555,7 +1507,7 @@
     </w:p>
     <w:p>
       <w:pPr>
-        <w:pStyle w:val="ListParagraph"/>
+        <w:pStyle w:val="Lijstalinea"/>
         <w:numPr>
           <w:ilvl w:val="1"/>
           <w:numId w:val="2"/>
@@ -1594,7 +1546,23 @@
           <w:sz w:val="20"/>
           <w:lang w:val="en-US"/>
         </w:rPr>
-        <w:t xml:space="preserve"> = ..CertTest</w:t>
+        <w:t xml:space="preserve"> = ..</w:t>
+      </w:r>
+      <w:r>
+        <w:rPr>
+          <w:rFonts w:ascii="Courier New" w:hAnsi="Courier New" w:cs="Courier New"/>
+          <w:sz w:val="20"/>
+          <w:lang w:val="en-US"/>
+        </w:rPr>
+        <w:t>/</w:t>
+      </w:r>
+      <w:r>
+        <w:rPr>
+          <w:rFonts w:ascii="Courier New" w:hAnsi="Courier New" w:cs="Courier New"/>
+          <w:sz w:val="20"/>
+          <w:lang w:val="en-US"/>
+        </w:rPr>
+        <w:t>CertTest</w:t>
       </w:r>
       <w:r>
         <w:rPr>
@@ -1647,7 +1615,7 @@
     </w:p>
     <w:p>
       <w:pPr>
-        <w:pStyle w:val="ListParagraph"/>
+        <w:pStyle w:val="Lijstalinea"/>
         <w:numPr>
           <w:ilvl w:val="1"/>
           <w:numId w:val="2"/>
@@ -1683,7 +1651,7 @@
     </w:p>
     <w:p>
       <w:pPr>
-        <w:pStyle w:val="ListParagraph"/>
+        <w:pStyle w:val="Lijstalinea"/>
         <w:numPr>
           <w:ilvl w:val="0"/>
           <w:numId w:val="2"/>
@@ -1791,7 +1759,7 @@
     </w:p>
     <w:p>
       <w:pPr>
-        <w:pStyle w:val="ListParagraph"/>
+        <w:pStyle w:val="Lijstalinea"/>
         <w:numPr>
           <w:ilvl w:val="0"/>
           <w:numId w:val="2"/>
@@ -1869,7 +1837,7 @@
     </w:p>
     <w:p>
       <w:pPr>
-        <w:pStyle w:val="Heading2"/>
+        <w:pStyle w:val="Kop2"/>
         <w:rPr>
           <w:lang w:val="en-US"/>
         </w:rPr>
@@ -1926,7 +1894,7 @@
     </w:p>
     <w:p>
       <w:pPr>
-        <w:pStyle w:val="ListParagraph"/>
+        <w:pStyle w:val="Lijstalinea"/>
         <w:numPr>
           <w:ilvl w:val="0"/>
           <w:numId w:val="5"/>
@@ -1953,7 +1921,7 @@
     </w:p>
     <w:p>
       <w:pPr>
-        <w:pStyle w:val="ListParagraph"/>
+        <w:pStyle w:val="Lijstalinea"/>
         <w:numPr>
           <w:ilvl w:val="1"/>
           <w:numId w:val="5"/>
@@ -1995,7 +1963,7 @@
     </w:p>
     <w:p>
       <w:pPr>
-        <w:pStyle w:val="ListParagraph"/>
+        <w:pStyle w:val="Lijstalinea"/>
         <w:numPr>
           <w:ilvl w:val="0"/>
           <w:numId w:val="5"/>
@@ -2032,152 +2000,41 @@
         <w:rPr>
           <w:lang w:val="en-US"/>
         </w:rPr>
-        <w:t>:</w:t>
+        <w:t>, replace the ----BLA</w:t>
+      </w:r>
+      <w:bookmarkStart w:id="0" w:name="_GoBack"/>
+      <w:bookmarkEnd w:id="0"/>
+      <w:r>
+        <w:rPr>
+          <w:lang w:val="en-US"/>
+        </w:rPr>
+        <w:t xml:space="preserve">DED INTERFACE---- section </w:t>
+      </w:r>
+      <w:r>
+        <w:rPr>
+          <w:lang w:val="en-US"/>
+        </w:rPr>
+        <w:t xml:space="preserve">with the contents in </w:t>
+      </w:r>
+      <w:r>
+        <w:rPr>
+          <w:rFonts w:ascii="Courier New" w:hAnsi="Courier New" w:cs="Courier New"/>
+          <w:sz w:val="20"/>
+          <w:szCs w:val="20"/>
+          <w:lang w:val="en-US"/>
+        </w:rPr>
+        <w:t>ServoDynBladedInterface_NREL5MW.dat</w:t>
+      </w:r>
+      <w:r>
+        <w:rPr>
+          <w:lang w:val="en-US"/>
+        </w:rPr>
+        <w:t>.</w:t>
       </w:r>
     </w:p>
     <w:p>
       <w:pPr>
-        <w:pStyle w:val="ListParagraph"/>
-        <w:numPr>
-          <w:ilvl w:val="1"/>
-          <w:numId w:val="5"/>
-        </w:numPr>
-        <w:rPr>
-          <w:lang w:val="en-US"/>
-        </w:rPr>
-      </w:pPr>
-      <w:r>
-        <w:rPr>
-          <w:lang w:val="en-US"/>
-        </w:rPr>
-        <w:t xml:space="preserve">Line 66: set </w:t>
-      </w:r>
-      <w:r>
-        <w:rPr>
-          <w:rFonts w:ascii="Courier New" w:hAnsi="Courier New" w:cs="Courier New"/>
-          <w:sz w:val="20"/>
-          <w:szCs w:val="20"/>
-          <w:lang w:val="en-US"/>
-        </w:rPr>
-        <w:t>DLL_FileName</w:t>
-      </w:r>
-      <w:r>
-        <w:rPr>
-          <w:lang w:val="en-US"/>
-        </w:rPr>
-        <w:t xml:space="preserve"> to</w:t>
-      </w:r>
-      <w:r>
-        <w:rPr>
-          <w:lang w:val="en-US"/>
-        </w:rPr>
-        <w:t xml:space="preserve"> </w:t>
-      </w:r>
-      <w:r>
-        <w:rPr>
-          <w:rFonts w:ascii="Courier New" w:hAnsi="Courier New" w:cs="Courier New"/>
-          <w:sz w:val="20"/>
-          <w:szCs w:val="20"/>
-          <w:lang w:val="en-US"/>
-        </w:rPr>
-        <w:t>ServoData/DISCON_gwin32.dll</w:t>
-      </w:r>
-    </w:p>
-    <w:p>
-      <w:pPr>
-        <w:pStyle w:val="ListParagraph"/>
-        <w:numPr>
-          <w:ilvl w:val="1"/>
-          <w:numId w:val="5"/>
-        </w:numPr>
-        <w:rPr>
-          <w:lang w:val="en-US"/>
-        </w:rPr>
-      </w:pPr>
-      <w:r>
-        <w:rPr>
-          <w:lang w:val="en-US"/>
-        </w:rPr>
-        <w:t xml:space="preserve">Line 73: set </w:t>
-      </w:r>
-      <w:r>
-        <w:rPr>
-          <w:rFonts w:ascii="Courier New" w:hAnsi="Courier New" w:cs="Courier New"/>
-          <w:sz w:val="20"/>
-          <w:lang w:val="en-US"/>
-        </w:rPr>
-        <w:t>Ptch_Cntrl</w:t>
-      </w:r>
-      <w:r>
-        <w:rPr>
-          <w:sz w:val="20"/>
-          <w:lang w:val="en-US"/>
-        </w:rPr>
-        <w:t xml:space="preserve"> </w:t>
-      </w:r>
-      <w:r>
-        <w:rPr>
-          <w:lang w:val="en-US"/>
-        </w:rPr>
-        <w:t xml:space="preserve">to </w:t>
-      </w:r>
-      <w:r>
-        <w:rPr>
-          <w:rFonts w:ascii="Courier New" w:hAnsi="Courier New" w:cs="Courier New"/>
-          <w:sz w:val="20"/>
-          <w:szCs w:val="20"/>
-          <w:lang w:val="en-US"/>
-        </w:rPr>
-        <w:t>1</w:t>
-      </w:r>
-    </w:p>
-    <w:p>
-      <w:pPr>
-        <w:pStyle w:val="ListParagraph"/>
-        <w:numPr>
-          <w:ilvl w:val="1"/>
-          <w:numId w:val="5"/>
-        </w:numPr>
-        <w:rPr>
-          <w:lang w:val="en-US"/>
-        </w:rPr>
-      </w:pPr>
-      <w:r>
-        <w:rPr>
-          <w:lang w:val="en-US"/>
-        </w:rPr>
-        <w:t xml:space="preserve">Line 75: set </w:t>
-      </w:r>
-      <w:proofErr w:type="spellStart"/>
-      <w:r>
-        <w:rPr>
-          <w:rFonts w:ascii="Courier New" w:hAnsi="Courier New" w:cs="Courier New"/>
-          <w:sz w:val="20"/>
-          <w:szCs w:val="20"/>
-          <w:lang w:val="en-US"/>
-        </w:rPr>
-        <w:t>Ptch_Min</w:t>
-      </w:r>
-      <w:proofErr w:type="spellEnd"/>
-      <w:r>
-        <w:rPr>
-          <w:lang w:val="en-US"/>
-        </w:rPr>
-        <w:t xml:space="preserve"> to </w:t>
-      </w:r>
-      <w:r>
-        <w:rPr>
-          <w:rFonts w:ascii="Courier New" w:hAnsi="Courier New" w:cs="Courier New"/>
-          <w:sz w:val="20"/>
-          <w:szCs w:val="20"/>
-          <w:lang w:val="en-US"/>
-        </w:rPr>
-        <w:t>-5.0</w:t>
-      </w:r>
-    </w:p>
-    <w:p>
-      <w:pPr>
-        <w:pStyle w:val="ListParagraph"/>
+        <w:pStyle w:val="Lijstalinea"/>
         <w:numPr>
           <w:ilvl w:val="0"/>
           <w:numId w:val="5"/>
@@ -2233,7 +2090,7 @@
     </w:p>
     <w:p>
       <w:pPr>
-        <w:pStyle w:val="Heading3"/>
+        <w:pStyle w:val="Kop3"/>
         <w:rPr>
           <w:lang w:val="en-US"/>
         </w:rPr>
@@ -2320,7 +2177,7 @@
     </w:p>
     <w:p>
       <w:pPr>
-        <w:pStyle w:val="Heading3"/>
+        <w:pStyle w:val="Kop3"/>
         <w:rPr>
           <w:lang w:val="en-US"/>
         </w:rPr>
@@ -2389,7 +2246,7 @@
     </w:p>
     <w:p>
       <w:pPr>
-        <w:pStyle w:val="ListParagraph"/>
+        <w:pStyle w:val="Lijstalinea"/>
         <w:numPr>
           <w:ilvl w:val="0"/>
           <w:numId w:val="3"/>
@@ -2422,7 +2279,7 @@
     </w:p>
     <w:p>
       <w:pPr>
-        <w:pStyle w:val="ListParagraph"/>
+        <w:pStyle w:val="Lijstalinea"/>
         <w:numPr>
           <w:ilvl w:val="1"/>
           <w:numId w:val="3"/>
@@ -2479,7 +2336,7 @@
     </w:p>
     <w:p>
       <w:pPr>
-        <w:pStyle w:val="ListParagraph"/>
+        <w:pStyle w:val="Lijstalinea"/>
         <w:numPr>
           <w:ilvl w:val="1"/>
           <w:numId w:val="3"/>
@@ -2512,7 +2369,7 @@
     </w:p>
     <w:p>
       <w:pPr>
-        <w:pStyle w:val="ListParagraph"/>
+        <w:pStyle w:val="Lijstalinea"/>
         <w:numPr>
           <w:ilvl w:val="0"/>
           <w:numId w:val="3"/>
@@ -2554,7 +2411,7 @@
     </w:p>
     <w:p>
       <w:pPr>
-        <w:pStyle w:val="ListParagraph"/>
+        <w:pStyle w:val="Lijstalinea"/>
         <w:numPr>
           <w:ilvl w:val="0"/>
           <w:numId w:val="3"/>
@@ -2587,7 +2444,7 @@
     </w:p>
     <w:p>
       <w:pPr>
-        <w:pStyle w:val="ListParagraph"/>
+        <w:pStyle w:val="Lijstalinea"/>
         <w:numPr>
           <w:ilvl w:val="1"/>
           <w:numId w:val="3"/>
@@ -2620,7 +2477,7 @@
     </w:p>
     <w:p>
       <w:pPr>
-        <w:pStyle w:val="ListParagraph"/>
+        <w:pStyle w:val="Lijstalinea"/>
         <w:numPr>
           <w:ilvl w:val="0"/>
           <w:numId w:val="3"/>
@@ -2633,7 +2490,6 @@
         <w:rPr>
           <w:lang w:val="en-US"/>
         </w:rPr>
-        <w:lastRenderedPageBreak/>
         <w:t xml:space="preserve">Execute </w:t>
       </w:r>
       <w:r>
@@ -2672,7 +2528,7 @@
     </w:p>
     <w:p>
       <w:pPr>
-        <w:pStyle w:val="Heading2"/>
+        <w:pStyle w:val="Kop2"/>
         <w:rPr>
           <w:lang w:val="en-US"/>
         </w:rPr>
@@ -2681,6 +2537,7 @@
         <w:rPr>
           <w:lang w:val="en-US"/>
         </w:rPr>
+        <w:lastRenderedPageBreak/>
         <w:t>Enable active yaw control</w:t>
       </w:r>
     </w:p>
@@ -2699,7 +2556,7 @@
     </w:p>
     <w:p>
       <w:pPr>
-        <w:pStyle w:val="ListParagraph"/>
+        <w:pStyle w:val="Lijstalinea"/>
         <w:numPr>
           <w:ilvl w:val="0"/>
           <w:numId w:val="9"/>
@@ -2732,7 +2589,7 @@
     </w:p>
     <w:p>
       <w:pPr>
-        <w:pStyle w:val="ListParagraph"/>
+        <w:pStyle w:val="Lijstalinea"/>
         <w:numPr>
           <w:ilvl w:val="1"/>
           <w:numId w:val="9"/>
@@ -2747,7 +2604,6 @@
         </w:rPr>
         <w:t xml:space="preserve">Line 52: set </w:t>
       </w:r>
-      <w:proofErr w:type="spellStart"/>
       <w:r>
         <w:rPr>
           <w:rFonts w:ascii="Courier New" w:hAnsi="Courier New" w:cs="Courier New"/>
@@ -2756,7 +2612,6 @@
         </w:rPr>
         <w:t>YCMode</w:t>
       </w:r>
-      <w:proofErr w:type="spellEnd"/>
       <w:r>
         <w:rPr>
           <w:lang w:val="en-US"/>
@@ -2774,7 +2629,7 @@
     </w:p>
     <w:p>
       <w:pPr>
-        <w:pStyle w:val="ListParagraph"/>
+        <w:pStyle w:val="Lijstalinea"/>
         <w:numPr>
           <w:ilvl w:val="1"/>
           <w:numId w:val="9"/>
@@ -2789,7 +2644,6 @@
         </w:rPr>
         <w:t xml:space="preserve">Line 53: set </w:t>
       </w:r>
-      <w:proofErr w:type="spellStart"/>
       <w:r>
         <w:rPr>
           <w:rFonts w:ascii="Courier New" w:hAnsi="Courier New" w:cs="Courier New"/>
@@ -2798,7 +2652,6 @@
         </w:rPr>
         <w:t>TYCOn</w:t>
       </w:r>
-      <w:proofErr w:type="spellEnd"/>
       <w:r>
         <w:rPr>
           <w:lang w:val="en-US"/>
@@ -2816,7 +2669,7 @@
     </w:p>
     <w:p>
       <w:pPr>
-        <w:pStyle w:val="ListParagraph"/>
+        <w:pStyle w:val="Lijstalinea"/>
         <w:numPr>
           <w:ilvl w:val="0"/>
           <w:numId w:val="9"/>
@@ -2873,7 +2726,7 @@
     </w:p>
     <w:p>
       <w:pPr>
-        <w:pStyle w:val="ListParagraph"/>
+        <w:pStyle w:val="Lijstalinea"/>
         <w:numPr>
           <w:ilvl w:val="1"/>
           <w:numId w:val="9"/>
@@ -2888,7 +2741,6 @@
         </w:rPr>
         <w:t xml:space="preserve">Line 16: make sure that </w:t>
       </w:r>
-      <w:proofErr w:type="spellStart"/>
       <w:r>
         <w:rPr>
           <w:rFonts w:ascii="Courier New" w:hAnsi="Courier New" w:cs="Courier New"/>
@@ -2897,7 +2749,6 @@
         </w:rPr>
         <w:t>YawDOF</w:t>
       </w:r>
-      <w:proofErr w:type="spellEnd"/>
       <w:r>
         <w:rPr>
           <w:lang w:val="en-US"/>
@@ -2915,7 +2766,7 @@
     </w:p>
     <w:p>
       <w:pPr>
-        <w:pStyle w:val="Heading2"/>
+        <w:pStyle w:val="Kop2"/>
         <w:rPr>
           <w:lang w:val="en-US"/>
         </w:rPr>
@@ -2978,7 +2829,7 @@
     </w:p>
     <w:p>
       <w:pPr>
-        <w:pStyle w:val="ListParagraph"/>
+        <w:pStyle w:val="Lijstalinea"/>
         <w:numPr>
           <w:ilvl w:val="0"/>
           <w:numId w:val="6"/>
@@ -2996,7 +2847,7 @@
     </w:p>
     <w:p>
       <w:pPr>
-        <w:pStyle w:val="ListParagraph"/>
+        <w:pStyle w:val="Lijstalinea"/>
         <w:numPr>
           <w:ilvl w:val="0"/>
           <w:numId w:val="6"/>
@@ -3035,7 +2886,7 @@
     </w:p>
     <w:p>
       <w:pPr>
-        <w:pStyle w:val="ListParagraph"/>
+        <w:pStyle w:val="Lijstalinea"/>
         <w:numPr>
           <w:ilvl w:val="0"/>
           <w:numId w:val="6"/>
@@ -3067,7 +2918,7 @@
     </w:p>
     <w:p>
       <w:pPr>
-        <w:pStyle w:val="ListParagraph"/>
+        <w:pStyle w:val="Lijstalinea"/>
         <w:numPr>
           <w:ilvl w:val="1"/>
           <w:numId w:val="6"/>
@@ -3118,7 +2969,7 @@
     </w:p>
     <w:p>
       <w:pPr>
-        <w:pStyle w:val="ListParagraph"/>
+        <w:pStyle w:val="Lijstalinea"/>
         <w:numPr>
           <w:ilvl w:val="1"/>
           <w:numId w:val="6"/>
@@ -3181,7 +3032,7 @@
     </w:p>
     <w:p>
       <w:pPr>
-        <w:pStyle w:val="ListParagraph"/>
+        <w:pStyle w:val="Lijstalinea"/>
         <w:numPr>
           <w:ilvl w:val="0"/>
           <w:numId w:val="6"/>
@@ -3229,7 +3080,7 @@
     </w:p>
     <w:p>
       <w:pPr>
-        <w:pStyle w:val="ListParagraph"/>
+        <w:pStyle w:val="Lijstalinea"/>
         <w:numPr>
           <w:ilvl w:val="1"/>
           <w:numId w:val="6"/>
@@ -3280,7 +3131,7 @@
     </w:p>
     <w:p>
       <w:pPr>
-        <w:pStyle w:val="ListParagraph"/>
+        <w:pStyle w:val="Lijstalinea"/>
         <w:numPr>
           <w:ilvl w:val="0"/>
           <w:numId w:val="6"/>
@@ -3328,7 +3179,7 @@
     </w:p>
     <w:p>
       <w:pPr>
-        <w:pStyle w:val="ListParagraph"/>
+        <w:pStyle w:val="Lijstalinea"/>
         <w:numPr>
           <w:ilvl w:val="1"/>
           <w:numId w:val="6"/>
@@ -3380,7 +3231,7 @@
     </w:p>
     <w:p>
       <w:pPr>
-        <w:pStyle w:val="ListParagraph"/>
+        <w:pStyle w:val="Lijstalinea"/>
         <w:numPr>
           <w:ilvl w:val="0"/>
           <w:numId w:val="6"/>
@@ -3420,7 +3271,7 @@
     </w:p>
     <w:p>
       <w:pPr>
-        <w:pStyle w:val="ListParagraph"/>
+        <w:pStyle w:val="Lijstalinea"/>
         <w:numPr>
           <w:ilvl w:val="0"/>
           <w:numId w:val="6"/>
@@ -3441,7 +3292,6 @@
         </w:rPr>
         <w:t xml:space="preserve"> </w:t>
       </w:r>
-      <w:proofErr w:type="spellStart"/>
       <w:r>
         <w:rPr>
           <w:rFonts w:ascii="Courier New" w:hAnsi="Courier New" w:cs="Courier New"/>
@@ -3450,7 +3300,6 @@
         </w:rPr>
         <w:t>plotDebugData.m</w:t>
       </w:r>
-      <w:proofErr w:type="spellEnd"/>
       <w:r>
         <w:rPr>
           <w:sz w:val="20"/>
@@ -3464,7 +3313,6 @@
         </w:rPr>
         <w:t xml:space="preserve">can be used. Make sure that data from the correct folder gets plotted. In </w:t>
       </w:r>
-      <w:proofErr w:type="spellStart"/>
       <w:r>
         <w:rPr>
           <w:rFonts w:ascii="Courier New" w:hAnsi="Courier New" w:cs="Courier New"/>
@@ -3473,7 +3321,6 @@
         </w:rPr>
         <w:t>plotDebugData.m</w:t>
       </w:r>
-      <w:proofErr w:type="spellEnd"/>
       <w:r>
         <w:rPr>
           <w:lang w:val="en-US"/>
@@ -3483,7 +3330,7 @@
     </w:p>
     <w:p>
       <w:pPr>
-        <w:pStyle w:val="ListParagraph"/>
+        <w:pStyle w:val="Lijstalinea"/>
         <w:numPr>
           <w:ilvl w:val="1"/>
           <w:numId w:val="6"/>
@@ -3498,7 +3345,6 @@
         </w:rPr>
         <w:t xml:space="preserve">Line 12: change </w:t>
       </w:r>
-      <w:proofErr w:type="spellStart"/>
       <w:r>
         <w:rPr>
           <w:rFonts w:ascii="Courier New" w:hAnsi="Courier New" w:cs="Courier New"/>
@@ -3507,7 +3353,6 @@
         </w:rPr>
         <w:t>timeStamp</w:t>
       </w:r>
-      <w:proofErr w:type="spellEnd"/>
       <w:r>
         <w:rPr>
           <w:sz w:val="20"/>
@@ -3524,7 +3369,7 @@
     </w:p>
     <w:p>
       <w:pPr>
-        <w:pStyle w:val="ListParagraph"/>
+        <w:pStyle w:val="Lijstalinea"/>
         <w:numPr>
           <w:ilvl w:val="0"/>
           <w:numId w:val="6"/>
@@ -3539,23 +3384,13 @@
         </w:rPr>
         <w:t xml:space="preserve">By executing </w:t>
       </w:r>
-      <w:proofErr w:type="spellStart"/>
       <w:r>
         <w:rPr>
           <w:rFonts w:ascii="Courier New" w:hAnsi="Courier New" w:cs="Courier New"/>
           <w:sz w:val="20"/>
           <w:lang w:val="en-US"/>
         </w:rPr>
-        <w:t>saveFigs.m</w:t>
-      </w:r>
-      <w:proofErr w:type="spellEnd"/>
-      <w:r>
-        <w:rPr>
-          <w:rFonts w:ascii="Courier New" w:hAnsi="Courier New" w:cs="Courier New"/>
-          <w:sz w:val="20"/>
-          <w:lang w:val="en-US"/>
-        </w:rPr>
-        <w:t xml:space="preserve"> </w:t>
+        <w:t xml:space="preserve">saveFigs.m </w:t>
       </w:r>
       <w:r>
         <w:rPr>
@@ -3579,9 +3414,9 @@
     </w:p>
     <w:p>
       <w:pPr>
-        <w:pStyle w:val="Heading1"/>
-        <w:rPr>
-          <w:rStyle w:val="Heading3Char"/>
+        <w:pStyle w:val="Kop1"/>
+        <w:rPr>
+          <w:rStyle w:val="Kop3Char"/>
           <w:color w:val="6E6E6E" w:themeColor="accent1" w:themeShade="80"/>
           <w:sz w:val="36"/>
           <w:szCs w:val="36"/>
@@ -3590,7 +3425,7 @@
       </w:pPr>
       <w:r>
         <w:rPr>
-          <w:rStyle w:val="Heading3Char"/>
+          <w:rStyle w:val="Kop3Char"/>
           <w:color w:val="6E6E6E" w:themeColor="accent1" w:themeShade="80"/>
           <w:sz w:val="36"/>
           <w:szCs w:val="36"/>
@@ -3621,9 +3456,9 @@
     </w:p>
     <w:p>
       <w:pPr>
-        <w:pStyle w:val="Heading1"/>
-        <w:rPr>
-          <w:rStyle w:val="Heading3Char"/>
+        <w:pStyle w:val="Kop1"/>
+        <w:rPr>
+          <w:rStyle w:val="Kop3Char"/>
           <w:color w:val="6E6E6E" w:themeColor="accent1" w:themeShade="80"/>
           <w:sz w:val="36"/>
           <w:szCs w:val="36"/>
@@ -3633,14 +3468,14 @@
     </w:p>
     <w:p>
       <w:pPr>
-        <w:pStyle w:val="Heading1"/>
+        <w:pStyle w:val="Kop1"/>
         <w:rPr>
           <w:lang w:val="en-US"/>
         </w:rPr>
       </w:pPr>
       <w:r>
         <w:rPr>
-          <w:rStyle w:val="Heading3Char"/>
+          <w:rStyle w:val="Kop3Char"/>
           <w:lang w:val="en-US"/>
         </w:rPr>
         <w:t>Wind</w:t>
@@ -3653,7 +3488,7 @@
       </w:r>
       <w:r>
         <w:rPr>
-          <w:rStyle w:val="Heading3Char"/>
+          <w:rStyle w:val="Kop3Char"/>
           <w:lang w:val="en-US"/>
         </w:rPr>
         <w:t>input</w:t>
@@ -3735,7 +3570,7 @@
     </w:p>
     <w:p>
       <w:pPr>
-        <w:pStyle w:val="Heading3"/>
+        <w:pStyle w:val="Kop3"/>
         <w:rPr>
           <w:lang w:val="en-US"/>
         </w:rPr>
@@ -3916,7 +3751,7 @@
     </w:p>
     <w:p>
       <w:pPr>
-        <w:pStyle w:val="Heading3"/>
+        <w:pStyle w:val="Kop3"/>
         <w:rPr>
           <w:lang w:val="en-US"/>
         </w:rPr>
@@ -4103,7 +3938,7 @@
     </w:p>
     <w:p>
       <w:pPr>
-        <w:pStyle w:val="Heading3"/>
+        <w:pStyle w:val="Kop3"/>
         <w:rPr>
           <w:lang w:val="en-US"/>
         </w:rPr>
@@ -4284,7 +4119,7 @@
     </w:p>
     <w:p>
       <w:pPr>
-        <w:pStyle w:val="Heading3"/>
+        <w:pStyle w:val="Kop3"/>
         <w:rPr>
           <w:lang w:val="en-US"/>
         </w:rPr>
@@ -4483,7 +4318,7 @@
     </w:p>
     <w:p>
       <w:pPr>
-        <w:pStyle w:val="Heading3"/>
+        <w:pStyle w:val="Kop3"/>
         <w:rPr>
           <w:lang w:val="en-US"/>
         </w:rPr>
@@ -4623,7 +4458,7 @@
     </w:p>
     <w:p>
       <w:pPr>
-        <w:pStyle w:val="Heading3"/>
+        <w:pStyle w:val="Kop3"/>
         <w:rPr>
           <w:lang w:val="en-US"/>
         </w:rPr>
@@ -4804,7 +4639,7 @@
     </w:p>
     <w:p>
       <w:pPr>
-        <w:pStyle w:val="Heading3"/>
+        <w:pStyle w:val="Kop3"/>
         <w:rPr>
           <w:lang w:val="en-US"/>
         </w:rPr>
@@ -4986,7 +4821,7 @@
     </w:p>
     <w:p>
       <w:pPr>
-        <w:pStyle w:val="Heading3"/>
+        <w:pStyle w:val="Kop3"/>
         <w:rPr>
           <w:lang w:val="en-US"/>
         </w:rPr>
@@ -5165,7 +5000,7 @@
     </w:p>
     <w:p>
       <w:pPr>
-        <w:pStyle w:val="Heading3"/>
+        <w:pStyle w:val="Kop3"/>
         <w:rPr>
           <w:lang w:val="en-US"/>
         </w:rPr>
@@ -5358,12 +5193,11 @@
     </w:p>
     <w:p>
       <w:pPr>
-        <w:pStyle w:val="Heading1"/>
+        <w:pStyle w:val="Kop1"/>
         <w:rPr>
           <w:lang w:val="en-US"/>
         </w:rPr>
       </w:pPr>
-      <w:proofErr w:type="spellStart"/>
       <w:r>
         <w:rPr>
           <w:lang w:val="en-US"/>
@@ -5371,7 +5205,6 @@
         <w:lastRenderedPageBreak/>
         <w:t>avrSWAP</w:t>
       </w:r>
-      <w:proofErr w:type="spellEnd"/>
     </w:p>
     <w:p>
       <w:pPr>
@@ -5383,39 +5216,15 @@
         <w:rPr>
           <w:lang w:val="en-US"/>
         </w:rPr>
-        <w:t xml:space="preserve">For the sake of convenience, the content of the </w:t>
-      </w:r>
-      <w:proofErr w:type="spellStart"/>
-      <w:r>
-        <w:rPr>
-          <w:lang w:val="en-US"/>
-        </w:rPr>
-        <w:t>avrSWAP</w:t>
-      </w:r>
-      <w:proofErr w:type="spellEnd"/>
-      <w:r>
-        <w:rPr>
-          <w:lang w:val="en-US"/>
-        </w:rPr>
-        <w:t xml:space="preserve"> records can be seen here. See also Bladed User Manual Version 4.2 from </w:t>
-      </w:r>
-      <w:proofErr w:type="spellStart"/>
+        <w:t xml:space="preserve">For the sake of convenience, the content of the avrSWAP records can be seen here. See also Bladed User Manual Version 4.2 from </w:t>
+      </w:r>
       <w:r>
         <w:rPr>
           <w:sz w:val="23"/>
           <w:szCs w:val="23"/>
           <w:lang w:val="en-US"/>
         </w:rPr>
-        <w:t>Garrad</w:t>
-      </w:r>
-      <w:proofErr w:type="spellEnd"/>
-      <w:r>
-        <w:rPr>
-          <w:sz w:val="23"/>
-          <w:szCs w:val="23"/>
-          <w:lang w:val="en-US"/>
-        </w:rPr>
-        <w:t xml:space="preserve"> Hassan &amp; Partners Ltd</w:t>
+        <w:t>Garrad Hassan &amp; Partners Ltd</w:t>
       </w:r>
       <w:r>
         <w:rPr>
@@ -14494,8 +14303,8 @@
           <w:lang w:eastAsia="nl-NL"/>
         </w:rPr>
       </w:pPr>
-      <w:bookmarkStart w:id="0" w:name="page154"/>
-      <w:bookmarkEnd w:id="0"/>
+      <w:bookmarkStart w:id="1" w:name="page154"/>
+      <w:bookmarkEnd w:id="1"/>
     </w:p>
     <w:tbl>
       <w:tblPr>
@@ -18129,27 +17938,7 @@
                 <w:szCs w:val="20"/>
                 <w:lang w:val="en-US" w:eastAsia="nl-NL"/>
               </w:rPr>
-              <w:t>Rotating hub My (GL co-</w:t>
-            </w:r>
-            <w:proofErr w:type="spellStart"/>
-            <w:r>
-              <w:rPr>
-                <w:rFonts w:ascii="Arial" w:eastAsia="Arial" w:hAnsi="Arial" w:cs="Arial"/>
-                <w:sz w:val="20"/>
-                <w:szCs w:val="20"/>
-                <w:lang w:val="en-US" w:eastAsia="nl-NL"/>
-              </w:rPr>
-              <w:t>ords</w:t>
-            </w:r>
-            <w:proofErr w:type="spellEnd"/>
-            <w:r>
-              <w:rPr>
-                <w:rFonts w:ascii="Arial" w:eastAsia="Arial" w:hAnsi="Arial" w:cs="Arial"/>
-                <w:sz w:val="20"/>
-                <w:szCs w:val="20"/>
-                <w:lang w:val="en-US" w:eastAsia="nl-NL"/>
-              </w:rPr>
-              <w:t>)</w:t>
+              <w:t>Rotating hub My (GL co-ords)</w:t>
             </w:r>
           </w:p>
         </w:tc>
@@ -18331,47 +18120,7 @@
                 <w:szCs w:val="20"/>
                 <w:lang w:val="en-US" w:eastAsia="nl-NL"/>
               </w:rPr>
-              <w:t xml:space="preserve">Rotating hub </w:t>
-            </w:r>
-            <w:proofErr w:type="spellStart"/>
-            <w:r>
-              <w:rPr>
-                <w:rFonts w:ascii="Arial" w:eastAsia="Arial" w:hAnsi="Arial" w:cs="Arial"/>
-                <w:sz w:val="20"/>
-                <w:szCs w:val="20"/>
-                <w:lang w:val="en-US" w:eastAsia="nl-NL"/>
-              </w:rPr>
-              <w:t>Mz</w:t>
-            </w:r>
-            <w:proofErr w:type="spellEnd"/>
-            <w:r>
-              <w:rPr>
-                <w:rFonts w:ascii="Arial" w:eastAsia="Arial" w:hAnsi="Arial" w:cs="Arial"/>
-                <w:sz w:val="20"/>
-                <w:szCs w:val="20"/>
-                <w:lang w:val="en-US" w:eastAsia="nl-NL"/>
-              </w:rPr>
-              <w:t xml:space="preserve"> (GL co-</w:t>
-            </w:r>
-            <w:proofErr w:type="spellStart"/>
-            <w:r>
-              <w:rPr>
-                <w:rFonts w:ascii="Arial" w:eastAsia="Arial" w:hAnsi="Arial" w:cs="Arial"/>
-                <w:sz w:val="20"/>
-                <w:szCs w:val="20"/>
-                <w:lang w:val="en-US" w:eastAsia="nl-NL"/>
-              </w:rPr>
-              <w:t>ords</w:t>
-            </w:r>
-            <w:proofErr w:type="spellEnd"/>
-            <w:r>
-              <w:rPr>
-                <w:rFonts w:ascii="Arial" w:eastAsia="Arial" w:hAnsi="Arial" w:cs="Arial"/>
-                <w:sz w:val="20"/>
-                <w:szCs w:val="20"/>
-                <w:lang w:val="en-US" w:eastAsia="nl-NL"/>
-              </w:rPr>
-              <w:t>)</w:t>
+              <w:t>Rotating hub Mz (GL co-ords)</w:t>
             </w:r>
           </w:p>
         </w:tc>
@@ -18553,27 +18302,7 @@
                 <w:szCs w:val="20"/>
                 <w:lang w:val="en-US" w:eastAsia="nl-NL"/>
               </w:rPr>
-              <w:t>Fixed hub My (GL co-</w:t>
-            </w:r>
-            <w:proofErr w:type="spellStart"/>
-            <w:r>
-              <w:rPr>
-                <w:rFonts w:ascii="Arial" w:eastAsia="Arial" w:hAnsi="Arial" w:cs="Arial"/>
-                <w:sz w:val="20"/>
-                <w:szCs w:val="20"/>
-                <w:lang w:val="en-US" w:eastAsia="nl-NL"/>
-              </w:rPr>
-              <w:t>ords</w:t>
-            </w:r>
-            <w:proofErr w:type="spellEnd"/>
-            <w:r>
-              <w:rPr>
-                <w:rFonts w:ascii="Arial" w:eastAsia="Arial" w:hAnsi="Arial" w:cs="Arial"/>
-                <w:sz w:val="20"/>
-                <w:szCs w:val="20"/>
-                <w:lang w:val="en-US" w:eastAsia="nl-NL"/>
-              </w:rPr>
-              <w:t>)</w:t>
+              <w:t>Fixed hub My (GL co-ords)</w:t>
             </w:r>
           </w:p>
         </w:tc>
@@ -18755,47 +18484,7 @@
                 <w:szCs w:val="20"/>
                 <w:lang w:val="en-US" w:eastAsia="nl-NL"/>
               </w:rPr>
-              <w:t xml:space="preserve">Fixed hub </w:t>
-            </w:r>
-            <w:proofErr w:type="spellStart"/>
-            <w:r>
-              <w:rPr>
-                <w:rFonts w:ascii="Arial" w:eastAsia="Arial" w:hAnsi="Arial" w:cs="Arial"/>
-                <w:sz w:val="20"/>
-                <w:szCs w:val="20"/>
-                <w:lang w:val="en-US" w:eastAsia="nl-NL"/>
-              </w:rPr>
-              <w:t>Mz</w:t>
-            </w:r>
-            <w:proofErr w:type="spellEnd"/>
-            <w:r>
-              <w:rPr>
-                <w:rFonts w:ascii="Arial" w:eastAsia="Arial" w:hAnsi="Arial" w:cs="Arial"/>
-                <w:sz w:val="20"/>
-                <w:szCs w:val="20"/>
-                <w:lang w:val="en-US" w:eastAsia="nl-NL"/>
-              </w:rPr>
-              <w:t xml:space="preserve"> (GL co-</w:t>
-            </w:r>
-            <w:proofErr w:type="spellStart"/>
-            <w:r>
-              <w:rPr>
-                <w:rFonts w:ascii="Arial" w:eastAsia="Arial" w:hAnsi="Arial" w:cs="Arial"/>
-                <w:sz w:val="20"/>
-                <w:szCs w:val="20"/>
-                <w:lang w:val="en-US" w:eastAsia="nl-NL"/>
-              </w:rPr>
-              <w:t>ords</w:t>
-            </w:r>
-            <w:proofErr w:type="spellEnd"/>
-            <w:r>
-              <w:rPr>
-                <w:rFonts w:ascii="Arial" w:eastAsia="Arial" w:hAnsi="Arial" w:cs="Arial"/>
-                <w:sz w:val="20"/>
-                <w:szCs w:val="20"/>
-                <w:lang w:val="en-US" w:eastAsia="nl-NL"/>
-              </w:rPr>
-              <w:t>)</w:t>
+              <w:t>Fixed hub Mz (GL co-ords)</w:t>
             </w:r>
           </w:p>
         </w:tc>
@@ -18977,27 +18666,7 @@
                 <w:szCs w:val="20"/>
                 <w:lang w:val="en-US" w:eastAsia="nl-NL"/>
               </w:rPr>
-              <w:t>Yaw bearing My (GL co-</w:t>
-            </w:r>
-            <w:proofErr w:type="spellStart"/>
-            <w:r>
-              <w:rPr>
-                <w:rFonts w:ascii="Arial" w:eastAsia="Arial" w:hAnsi="Arial" w:cs="Arial"/>
-                <w:sz w:val="20"/>
-                <w:szCs w:val="20"/>
-                <w:lang w:val="en-US" w:eastAsia="nl-NL"/>
-              </w:rPr>
-              <w:t>ords</w:t>
-            </w:r>
-            <w:proofErr w:type="spellEnd"/>
-            <w:r>
-              <w:rPr>
-                <w:rFonts w:ascii="Arial" w:eastAsia="Arial" w:hAnsi="Arial" w:cs="Arial"/>
-                <w:sz w:val="20"/>
-                <w:szCs w:val="20"/>
-                <w:lang w:val="en-US" w:eastAsia="nl-NL"/>
-              </w:rPr>
-              <w:t>)</w:t>
+              <w:t>Yaw bearing My (GL co-ords)</w:t>
             </w:r>
           </w:p>
         </w:tc>
@@ -19179,47 +18848,7 @@
                 <w:szCs w:val="20"/>
                 <w:lang w:val="en-US" w:eastAsia="nl-NL"/>
               </w:rPr>
-              <w:t xml:space="preserve">Yaw bearing </w:t>
-            </w:r>
-            <w:proofErr w:type="spellStart"/>
-            <w:r>
-              <w:rPr>
-                <w:rFonts w:ascii="Arial" w:eastAsia="Arial" w:hAnsi="Arial" w:cs="Arial"/>
-                <w:sz w:val="20"/>
-                <w:szCs w:val="20"/>
-                <w:lang w:val="en-US" w:eastAsia="nl-NL"/>
-              </w:rPr>
-              <w:t>Mz</w:t>
-            </w:r>
-            <w:proofErr w:type="spellEnd"/>
-            <w:r>
-              <w:rPr>
-                <w:rFonts w:ascii="Arial" w:eastAsia="Arial" w:hAnsi="Arial" w:cs="Arial"/>
-                <w:sz w:val="20"/>
-                <w:szCs w:val="20"/>
-                <w:lang w:val="en-US" w:eastAsia="nl-NL"/>
-              </w:rPr>
-              <w:t xml:space="preserve"> (GL co-</w:t>
-            </w:r>
-            <w:proofErr w:type="spellStart"/>
-            <w:r>
-              <w:rPr>
-                <w:rFonts w:ascii="Arial" w:eastAsia="Arial" w:hAnsi="Arial" w:cs="Arial"/>
-                <w:sz w:val="20"/>
-                <w:szCs w:val="20"/>
-                <w:lang w:val="en-US" w:eastAsia="nl-NL"/>
-              </w:rPr>
-              <w:t>ords</w:t>
-            </w:r>
-            <w:proofErr w:type="spellEnd"/>
-            <w:r>
-              <w:rPr>
-                <w:rFonts w:ascii="Arial" w:eastAsia="Arial" w:hAnsi="Arial" w:cs="Arial"/>
-                <w:sz w:val="20"/>
-                <w:szCs w:val="20"/>
-                <w:lang w:val="en-US" w:eastAsia="nl-NL"/>
-              </w:rPr>
-              <w:t>)</w:t>
+              <w:t>Yaw bearing Mz (GL co-ords)</w:t>
             </w:r>
           </w:p>
         </w:tc>
@@ -23612,8 +23241,8 @@
           <w:lang w:eastAsia="nl-NL"/>
         </w:rPr>
       </w:pPr>
-      <w:bookmarkStart w:id="1" w:name="page155"/>
-      <w:bookmarkEnd w:id="1"/>
+      <w:bookmarkStart w:id="2" w:name="page155"/>
+      <w:bookmarkEnd w:id="2"/>
     </w:p>
     <w:tbl>
       <w:tblPr>
@@ -28715,7 +28344,7 @@
     </w:p>
     <w:p>
       <w:pPr>
-        <w:pStyle w:val="ListParagraph"/>
+        <w:pStyle w:val="Lijstalinea"/>
         <w:numPr>
           <w:ilvl w:val="0"/>
           <w:numId w:val="21"/>
@@ -29253,8 +28882,8 @@
           <w:lang w:val="en-US" w:eastAsia="nl-NL"/>
         </w:rPr>
       </w:pPr>
-      <w:bookmarkStart w:id="2" w:name="page156"/>
-      <w:bookmarkEnd w:id="2"/>
+      <w:bookmarkStart w:id="3" w:name="page156"/>
+      <w:bookmarkEnd w:id="3"/>
       <w:r>
         <w:rPr>
           <w:noProof/>
@@ -29300,7 +28929,7 @@
     </w:p>
     <w:p>
       <w:pPr>
-        <w:pStyle w:val="ListParagraph"/>
+        <w:pStyle w:val="Lijstalinea"/>
         <w:numPr>
           <w:ilvl w:val="0"/>
           <w:numId w:val="21"/>
@@ -29334,12 +28963,12 @@
     </w:p>
     <w:p>
       <w:pPr>
-        <w:pStyle w:val="ListParagraph"/>
+        <w:pStyle w:val="Lijstalinea"/>
         <w:spacing w:after="0" w:line="199" w:lineRule="auto"/>
         <w:rPr>
           <w:rFonts w:ascii="Arial" w:eastAsia="Arial" w:hAnsi="Arial" w:cs="Arial"/>
           <w:szCs w:val="20"/>
-          <w:lang w:eastAsia="nl-NL"/>
+          <w:lang w:val="en-US" w:eastAsia="nl-NL"/>
         </w:rPr>
       </w:pPr>
       <m:oMath>
@@ -29383,7 +29012,7 @@
                   <w:rPr>
                     <w:rFonts w:ascii="Cambria Math" w:eastAsia="Cambria Math" w:hAnsi="Cambria Math" w:cs="Cambria Math"/>
                     <w:szCs w:val="20"/>
-                    <w:lang w:eastAsia="nl-NL"/>
+                    <w:lang w:val="en-US" w:eastAsia="nl-NL"/>
                   </w:rPr>
                   <m:t>2</m:t>
                 </m:r>
@@ -29395,7 +29024,15 @@
                     <w:szCs w:val="20"/>
                     <w:lang w:eastAsia="nl-NL"/>
                   </w:rPr>
-                  <m:t>i-1</m:t>
+                  <m:t>i</m:t>
+                </m:r>
+                <m:r>
+                  <w:rPr>
+                    <w:rFonts w:ascii="Cambria Math" w:eastAsia="Times New Roman" w:hAnsi="Cambria Math" w:cs="Arial"/>
+                    <w:szCs w:val="20"/>
+                    <w:lang w:val="en-US" w:eastAsia="nl-NL"/>
+                  </w:rPr>
+                  <m:t>-1</m:t>
                 </m:r>
               </m:sup>
             </m:sSup>
@@ -29438,14 +29075,14 @@
         <w:rPr>
           <w:rFonts w:ascii="Arial" w:eastAsia="Arial" w:hAnsi="Arial" w:cs="Arial"/>
           <w:szCs w:val="20"/>
-          <w:lang w:eastAsia="nl-NL"/>
+          <w:lang w:val="en-US" w:eastAsia="nl-NL"/>
         </w:rPr>
         <w:t xml:space="preserve"> </w:t>
       </w:r>
     </w:p>
     <w:p>
       <w:pPr>
-        <w:pStyle w:val="ListParagraph"/>
+        <w:pStyle w:val="Lijstalinea"/>
         <w:spacing w:after="0" w:line="199" w:lineRule="auto"/>
         <w:rPr>
           <w:rFonts w:ascii="Arial" w:eastAsia="Arial" w:hAnsi="Arial" w:cs="Arial"/>
@@ -29492,27 +29129,7 @@
           <w:szCs w:val="20"/>
           <w:lang w:val="en-US" w:eastAsia="nl-NL"/>
         </w:rPr>
-        <w:t xml:space="preserve"> = 1 if the brake with index number </w:t>
-      </w:r>
-      <w:proofErr w:type="spellStart"/>
-      <w:r>
-        <w:rPr>
-          <w:rFonts w:ascii="Arial" w:eastAsia="Arial" w:hAnsi="Arial" w:cs="Arial"/>
-          <w:sz w:val="20"/>
-          <w:szCs w:val="20"/>
-          <w:lang w:val="en-US" w:eastAsia="nl-NL"/>
-        </w:rPr>
-        <w:t>i</w:t>
-      </w:r>
-      <w:proofErr w:type="spellEnd"/>
-      <w:r>
-        <w:rPr>
-          <w:rFonts w:ascii="Arial" w:eastAsia="Arial" w:hAnsi="Arial" w:cs="Arial"/>
-          <w:sz w:val="20"/>
-          <w:szCs w:val="20"/>
-          <w:lang w:val="en-US" w:eastAsia="nl-NL"/>
-        </w:rPr>
-        <w:t xml:space="preserve"> is applied, otherwise 0. </w:t>
+        <w:t xml:space="preserve"> = 1 if the brake with index number i is applied, otherwise 0. </w:t>
       </w:r>
       <w:r>
         <w:rPr>
@@ -30474,8 +30091,6 @@
           <w:lang w:val="en-US" w:eastAsia="nl-NL"/>
         </w:rPr>
       </w:pPr>
-      <w:bookmarkStart w:id="3" w:name="_GoBack"/>
-      <w:bookmarkEnd w:id="3"/>
       <w:r>
         <w:rPr>
           <w:rFonts w:ascii="Arial" w:eastAsia="Arial" w:hAnsi="Arial" w:cs="Arial"/>
@@ -30483,16 +30098,7 @@
           <w:szCs w:val="20"/>
           <w:lang w:val="en-US" w:eastAsia="nl-NL"/>
         </w:rPr>
-        <w:t>May be used to share information between user-defined DLLs for different turbine components.</w:t>
-      </w:r>
-      <w:r>
-        <w:rPr>
-          <w:rFonts w:ascii="Arial" w:eastAsia="Arial" w:hAnsi="Arial" w:cs="Arial"/>
-          <w:sz w:val="20"/>
-          <w:szCs w:val="20"/>
-          <w:lang w:val="en-US" w:eastAsia="nl-NL"/>
-        </w:rPr>
-        <w:t xml:space="preserve"> </w:t>
+        <w:t xml:space="preserve">May be used to share information between user-defined DLLs for different turbine components. </w:t>
       </w:r>
     </w:p>
     <w:p>
@@ -32616,6 +32222,7 @@
     <w:lsdException w:name="HTML Sample" w:semiHidden="1" w:unhideWhenUsed="1"/>
     <w:lsdException w:name="HTML Typewriter" w:semiHidden="1" w:unhideWhenUsed="1"/>
     <w:lsdException w:name="HTML Variable" w:semiHidden="1" w:unhideWhenUsed="1"/>
+    <w:lsdException w:name="Normal Table" w:semiHidden="1" w:unhideWhenUsed="1"/>
     <w:lsdException w:name="annotation subject" w:semiHidden="1" w:unhideWhenUsed="1"/>
     <w:lsdException w:name="No List" w:semiHidden="1" w:unhideWhenUsed="1"/>
     <w:lsdException w:name="Outline List 1" w:semiHidden="1" w:unhideWhenUsed="1"/>
@@ -32659,8 +32266,10 @@
     <w:lsdException w:name="Table Elegant" w:semiHidden="1" w:unhideWhenUsed="1"/>
     <w:lsdException w:name="Table Professional" w:semiHidden="1" w:unhideWhenUsed="1"/>
     <w:lsdException w:name="Table Subtle 1" w:semiHidden="1" w:unhideWhenUsed="1"/>
+    <w:lsdException w:name="Table Subtle 2" w:semiHidden="1" w:unhideWhenUsed="1"/>
     <w:lsdException w:name="Table Web 1" w:semiHidden="1" w:unhideWhenUsed="1"/>
     <w:lsdException w:name="Table Web 2" w:semiHidden="1" w:unhideWhenUsed="1"/>
+    <w:lsdException w:name="Table Web 3" w:semiHidden="1" w:unhideWhenUsed="1"/>
     <w:lsdException w:name="Balloon Text" w:semiHidden="1" w:unhideWhenUsed="1"/>
     <w:lsdException w:name="Table Grid" w:uiPriority="39"/>
     <w:lsdException w:name="Table Theme" w:semiHidden="1" w:unhideWhenUsed="1"/>
@@ -32884,16 +32493,16 @@
     <w:lsdException w:name="Hashtag" w:semiHidden="1" w:unhideWhenUsed="1"/>
     <w:lsdException w:name="Unresolved Mention" w:semiHidden="1" w:unhideWhenUsed="1"/>
   </w:latentStyles>
-  <w:style w:type="paragraph" w:default="1" w:styleId="Normal">
+  <w:style w:type="paragraph" w:default="1" w:styleId="Standaard">
     <w:name w:val="Normal"/>
     <w:qFormat/>
     <w:rsid w:val="00065E7B"/>
   </w:style>
-  <w:style w:type="paragraph" w:styleId="Heading1">
+  <w:style w:type="paragraph" w:styleId="Kop1">
     <w:name w:val="heading 1"/>
-    <w:basedOn w:val="Normal"/>
-    <w:next w:val="Normal"/>
-    <w:link w:val="Heading1Char"/>
+    <w:basedOn w:val="Standaard"/>
+    <w:next w:val="Standaard"/>
+    <w:link w:val="Kop1Char"/>
     <w:uiPriority w:val="9"/>
     <w:qFormat/>
     <w:rsid w:val="00065E7B"/>
@@ -32910,11 +32519,11 @@
       <w:szCs w:val="36"/>
     </w:rPr>
   </w:style>
-  <w:style w:type="paragraph" w:styleId="Heading2">
+  <w:style w:type="paragraph" w:styleId="Kop2">
     <w:name w:val="heading 2"/>
-    <w:basedOn w:val="Normal"/>
-    <w:next w:val="Normal"/>
-    <w:link w:val="Heading2Char"/>
+    <w:basedOn w:val="Standaard"/>
+    <w:next w:val="Standaard"/>
+    <w:link w:val="Kop2Char"/>
     <w:uiPriority w:val="9"/>
     <w:unhideWhenUsed/>
     <w:qFormat/>
@@ -32932,11 +32541,11 @@
       <w:szCs w:val="32"/>
     </w:rPr>
   </w:style>
-  <w:style w:type="paragraph" w:styleId="Heading3">
+  <w:style w:type="paragraph" w:styleId="Kop3">
     <w:name w:val="heading 3"/>
-    <w:basedOn w:val="Normal"/>
-    <w:next w:val="Normal"/>
-    <w:link w:val="Heading3Char"/>
+    <w:basedOn w:val="Standaard"/>
+    <w:next w:val="Standaard"/>
+    <w:link w:val="Kop3Char"/>
     <w:uiPriority w:val="9"/>
     <w:unhideWhenUsed/>
     <w:qFormat/>
@@ -32954,11 +32563,11 @@
       <w:szCs w:val="28"/>
     </w:rPr>
   </w:style>
-  <w:style w:type="paragraph" w:styleId="Heading4">
+  <w:style w:type="paragraph" w:styleId="Kop4">
     <w:name w:val="heading 4"/>
-    <w:basedOn w:val="Normal"/>
-    <w:next w:val="Normal"/>
-    <w:link w:val="Heading4Char"/>
+    <w:basedOn w:val="Standaard"/>
+    <w:next w:val="Standaard"/>
+    <w:link w:val="Kop4Char"/>
     <w:uiPriority w:val="9"/>
     <w:semiHidden/>
     <w:unhideWhenUsed/>
@@ -32977,11 +32586,11 @@
       <w:szCs w:val="24"/>
     </w:rPr>
   </w:style>
-  <w:style w:type="paragraph" w:styleId="Heading5">
+  <w:style w:type="paragraph" w:styleId="Kop5">
     <w:name w:val="heading 5"/>
-    <w:basedOn w:val="Normal"/>
-    <w:next w:val="Normal"/>
-    <w:link w:val="Heading5Char"/>
+    <w:basedOn w:val="Standaard"/>
+    <w:next w:val="Standaard"/>
+    <w:link w:val="Kop5Char"/>
     <w:uiPriority w:val="9"/>
     <w:semiHidden/>
     <w:unhideWhenUsed/>
@@ -32999,11 +32608,11 @@
       <w:color w:val="A5A5A5" w:themeColor="accent1" w:themeShade="BF"/>
     </w:rPr>
   </w:style>
-  <w:style w:type="paragraph" w:styleId="Heading6">
+  <w:style w:type="paragraph" w:styleId="Kop6">
     <w:name w:val="heading 6"/>
-    <w:basedOn w:val="Normal"/>
-    <w:next w:val="Normal"/>
-    <w:link w:val="Heading6Char"/>
+    <w:basedOn w:val="Standaard"/>
+    <w:next w:val="Standaard"/>
+    <w:link w:val="Kop6Char"/>
     <w:uiPriority w:val="9"/>
     <w:semiHidden/>
     <w:unhideWhenUsed/>
@@ -33023,11 +32632,11 @@
       <w:color w:val="6E6E6E" w:themeColor="accent1" w:themeShade="80"/>
     </w:rPr>
   </w:style>
-  <w:style w:type="paragraph" w:styleId="Heading7">
+  <w:style w:type="paragraph" w:styleId="Kop7">
     <w:name w:val="heading 7"/>
-    <w:basedOn w:val="Normal"/>
-    <w:next w:val="Normal"/>
-    <w:link w:val="Heading7Char"/>
+    <w:basedOn w:val="Standaard"/>
+    <w:next w:val="Standaard"/>
+    <w:link w:val="Kop7Char"/>
     <w:uiPriority w:val="9"/>
     <w:semiHidden/>
     <w:unhideWhenUsed/>
@@ -33046,11 +32655,11 @@
       <w:color w:val="6E6E6E" w:themeColor="accent1" w:themeShade="80"/>
     </w:rPr>
   </w:style>
-  <w:style w:type="paragraph" w:styleId="Heading8">
+  <w:style w:type="paragraph" w:styleId="Kop8">
     <w:name w:val="heading 8"/>
-    <w:basedOn w:val="Normal"/>
-    <w:next w:val="Normal"/>
-    <w:link w:val="Heading8Char"/>
+    <w:basedOn w:val="Standaard"/>
+    <w:next w:val="Standaard"/>
+    <w:link w:val="Kop8Char"/>
     <w:uiPriority w:val="9"/>
     <w:semiHidden/>
     <w:unhideWhenUsed/>
@@ -33071,11 +32680,11 @@
       <w:color w:val="6E6E6E" w:themeColor="accent1" w:themeShade="80"/>
     </w:rPr>
   </w:style>
-  <w:style w:type="paragraph" w:styleId="Heading9">
+  <w:style w:type="paragraph" w:styleId="Kop9">
     <w:name w:val="heading 9"/>
-    <w:basedOn w:val="Normal"/>
-    <w:next w:val="Normal"/>
-    <w:link w:val="Heading9Char"/>
+    <w:basedOn w:val="Standaard"/>
+    <w:next w:val="Standaard"/>
+    <w:link w:val="Kop9Char"/>
     <w:uiPriority w:val="9"/>
     <w:semiHidden/>
     <w:unhideWhenUsed/>
@@ -33094,13 +32703,13 @@
       <w:color w:val="6E6E6E" w:themeColor="accent1" w:themeShade="80"/>
     </w:rPr>
   </w:style>
-  <w:style w:type="character" w:default="1" w:styleId="DefaultParagraphFont">
+  <w:style w:type="character" w:default="1" w:styleId="Standaardalinea-lettertype">
     <w:name w:val="Default Paragraph Font"/>
     <w:uiPriority w:val="1"/>
     <w:semiHidden/>
     <w:unhideWhenUsed/>
   </w:style>
-  <w:style w:type="table" w:default="1" w:styleId="TableNormal">
+  <w:style w:type="table" w:default="1" w:styleId="Standaardtabel">
     <w:name w:val="Normal Table"/>
     <w:uiPriority w:val="99"/>
     <w:semiHidden/>
@@ -33115,15 +32724,15 @@
       </w:tblCellMar>
     </w:tblPr>
   </w:style>
-  <w:style w:type="numbering" w:default="1" w:styleId="NoList">
+  <w:style w:type="numbering" w:default="1" w:styleId="Geenlijst">
     <w:name w:val="No List"/>
     <w:uiPriority w:val="99"/>
     <w:semiHidden/>
     <w:unhideWhenUsed/>
   </w:style>
-  <w:style w:type="paragraph" w:styleId="ListParagraph">
+  <w:style w:type="paragraph" w:styleId="Lijstalinea">
     <w:name w:val="List Paragraph"/>
-    <w:basedOn w:val="Normal"/>
+    <w:basedOn w:val="Standaard"/>
     <w:uiPriority w:val="34"/>
     <w:qFormat/>
     <w:rsid w:val="000D094E"/>
@@ -33132,11 +32741,11 @@
       <w:contextualSpacing/>
     </w:pPr>
   </w:style>
-  <w:style w:type="paragraph" w:styleId="Title">
+  <w:style w:type="paragraph" w:styleId="Titel">
     <w:name w:val="Title"/>
-    <w:basedOn w:val="Normal"/>
-    <w:next w:val="Normal"/>
-    <w:link w:val="TitleChar"/>
+    <w:basedOn w:val="Standaard"/>
+    <w:next w:val="Standaard"/>
+    <w:link w:val="TitelChar"/>
     <w:uiPriority w:val="10"/>
     <w:qFormat/>
     <w:rsid w:val="00065E7B"/>
@@ -33153,10 +32762,10 @@
       <w:szCs w:val="72"/>
     </w:rPr>
   </w:style>
-  <w:style w:type="character" w:customStyle="1" w:styleId="TitleChar">
-    <w:name w:val="Title Char"/>
-    <w:basedOn w:val="DefaultParagraphFont"/>
-    <w:link w:val="Title"/>
+  <w:style w:type="character" w:customStyle="1" w:styleId="TitelChar">
+    <w:name w:val="Titel Char"/>
+    <w:basedOn w:val="Standaardalinea-lettertype"/>
+    <w:link w:val="Titel"/>
     <w:uiPriority w:val="10"/>
     <w:rsid w:val="00065E7B"/>
     <w:rPr>
@@ -33168,10 +32777,10 @@
       <w:szCs w:val="72"/>
     </w:rPr>
   </w:style>
-  <w:style w:type="character" w:customStyle="1" w:styleId="Heading1Char">
-    <w:name w:val="Heading 1 Char"/>
-    <w:basedOn w:val="DefaultParagraphFont"/>
-    <w:link w:val="Heading1"/>
+  <w:style w:type="character" w:customStyle="1" w:styleId="Kop1Char">
+    <w:name w:val="Kop 1 Char"/>
+    <w:basedOn w:val="Standaardalinea-lettertype"/>
+    <w:link w:val="Kop1"/>
     <w:uiPriority w:val="9"/>
     <w:rsid w:val="00065E7B"/>
     <w:rPr>
@@ -33183,7 +32792,7 @@
   </w:style>
   <w:style w:type="character" w:styleId="Hyperlink">
     <w:name w:val="Hyperlink"/>
-    <w:basedOn w:val="DefaultParagraphFont"/>
+    <w:basedOn w:val="Standaardalinea-lettertype"/>
     <w:uiPriority w:val="99"/>
     <w:unhideWhenUsed/>
     <w:rsid w:val="006732B7"/>
@@ -33192,10 +32801,10 @@
       <w:u w:val="single"/>
     </w:rPr>
   </w:style>
-  <w:style w:type="character" w:customStyle="1" w:styleId="Heading2Char">
-    <w:name w:val="Heading 2 Char"/>
-    <w:basedOn w:val="DefaultParagraphFont"/>
-    <w:link w:val="Heading2"/>
+  <w:style w:type="character" w:customStyle="1" w:styleId="Kop2Char">
+    <w:name w:val="Kop 2 Char"/>
+    <w:basedOn w:val="Standaardalinea-lettertype"/>
+    <w:link w:val="Kop2"/>
     <w:uiPriority w:val="9"/>
     <w:rsid w:val="00065E7B"/>
     <w:rPr>
@@ -33205,10 +32814,10 @@
       <w:szCs w:val="32"/>
     </w:rPr>
   </w:style>
-  <w:style w:type="character" w:customStyle="1" w:styleId="Heading3Char">
-    <w:name w:val="Heading 3 Char"/>
-    <w:basedOn w:val="DefaultParagraphFont"/>
-    <w:link w:val="Heading3"/>
+  <w:style w:type="character" w:customStyle="1" w:styleId="Kop3Char">
+    <w:name w:val="Kop 3 Char"/>
+    <w:basedOn w:val="Standaardalinea-lettertype"/>
+    <w:link w:val="Kop3"/>
     <w:uiPriority w:val="9"/>
     <w:rsid w:val="00065E7B"/>
     <w:rPr>
@@ -33218,10 +32827,10 @@
       <w:szCs w:val="28"/>
     </w:rPr>
   </w:style>
-  <w:style w:type="character" w:customStyle="1" w:styleId="Heading4Char">
-    <w:name w:val="Heading 4 Char"/>
-    <w:basedOn w:val="DefaultParagraphFont"/>
-    <w:link w:val="Heading4"/>
+  <w:style w:type="character" w:customStyle="1" w:styleId="Kop4Char">
+    <w:name w:val="Kop 4 Char"/>
+    <w:basedOn w:val="Standaardalinea-lettertype"/>
+    <w:link w:val="Kop4"/>
     <w:uiPriority w:val="9"/>
     <w:semiHidden/>
     <w:rsid w:val="00065E7B"/>
@@ -33232,10 +32841,10 @@
       <w:szCs w:val="24"/>
     </w:rPr>
   </w:style>
-  <w:style w:type="character" w:customStyle="1" w:styleId="Heading5Char">
-    <w:name w:val="Heading 5 Char"/>
-    <w:basedOn w:val="DefaultParagraphFont"/>
-    <w:link w:val="Heading5"/>
+  <w:style w:type="character" w:customStyle="1" w:styleId="Kop5Char">
+    <w:name w:val="Kop 5 Char"/>
+    <w:basedOn w:val="Standaardalinea-lettertype"/>
+    <w:link w:val="Kop5"/>
     <w:uiPriority w:val="9"/>
     <w:semiHidden/>
     <w:rsid w:val="00065E7B"/>
@@ -33245,10 +32854,10 @@
       <w:color w:val="A5A5A5" w:themeColor="accent1" w:themeShade="BF"/>
     </w:rPr>
   </w:style>
-  <w:style w:type="character" w:customStyle="1" w:styleId="Heading6Char">
-    <w:name w:val="Heading 6 Char"/>
-    <w:basedOn w:val="DefaultParagraphFont"/>
-    <w:link w:val="Heading6"/>
+  <w:style w:type="character" w:customStyle="1" w:styleId="Kop6Char">
+    <w:name w:val="Kop 6 Char"/>
+    <w:basedOn w:val="Standaardalinea-lettertype"/>
+    <w:link w:val="Kop6"/>
     <w:uiPriority w:val="9"/>
     <w:semiHidden/>
     <w:rsid w:val="00065E7B"/>
@@ -33260,10 +32869,10 @@
       <w:color w:val="6E6E6E" w:themeColor="accent1" w:themeShade="80"/>
     </w:rPr>
   </w:style>
-  <w:style w:type="character" w:customStyle="1" w:styleId="Heading7Char">
-    <w:name w:val="Heading 7 Char"/>
-    <w:basedOn w:val="DefaultParagraphFont"/>
-    <w:link w:val="Heading7"/>
+  <w:style w:type="character" w:customStyle="1" w:styleId="Kop7Char">
+    <w:name w:val="Kop 7 Char"/>
+    <w:basedOn w:val="Standaardalinea-lettertype"/>
+    <w:link w:val="Kop7"/>
     <w:uiPriority w:val="9"/>
     <w:semiHidden/>
     <w:rsid w:val="00065E7B"/>
@@ -33274,10 +32883,10 @@
       <w:color w:val="6E6E6E" w:themeColor="accent1" w:themeShade="80"/>
     </w:rPr>
   </w:style>
-  <w:style w:type="character" w:customStyle="1" w:styleId="Heading8Char">
-    <w:name w:val="Heading 8 Char"/>
-    <w:basedOn w:val="DefaultParagraphFont"/>
-    <w:link w:val="Heading8"/>
+  <w:style w:type="character" w:customStyle="1" w:styleId="Kop8Char">
+    <w:name w:val="Kop 8 Char"/>
+    <w:basedOn w:val="Standaardalinea-lettertype"/>
+    <w:link w:val="Kop8"/>
     <w:uiPriority w:val="9"/>
     <w:semiHidden/>
     <w:rsid w:val="00065E7B"/>
@@ -33290,10 +32899,10 @@
       <w:color w:val="6E6E6E" w:themeColor="accent1" w:themeShade="80"/>
     </w:rPr>
   </w:style>
-  <w:style w:type="character" w:customStyle="1" w:styleId="Heading9Char">
-    <w:name w:val="Heading 9 Char"/>
-    <w:basedOn w:val="DefaultParagraphFont"/>
-    <w:link w:val="Heading9"/>
+  <w:style w:type="character" w:customStyle="1" w:styleId="Kop9Char">
+    <w:name w:val="Kop 9 Char"/>
+    <w:basedOn w:val="Standaardalinea-lettertype"/>
+    <w:link w:val="Kop9"/>
     <w:uiPriority w:val="9"/>
     <w:semiHidden/>
     <w:rsid w:val="00065E7B"/>
@@ -33304,10 +32913,10 @@
       <w:color w:val="6E6E6E" w:themeColor="accent1" w:themeShade="80"/>
     </w:rPr>
   </w:style>
-  <w:style w:type="paragraph" w:styleId="Caption">
+  <w:style w:type="paragraph" w:styleId="Bijschrift">
     <w:name w:val="caption"/>
-    <w:basedOn w:val="Normal"/>
-    <w:next w:val="Normal"/>
+    <w:basedOn w:val="Standaard"/>
+    <w:next w:val="Standaard"/>
     <w:uiPriority w:val="35"/>
     <w:semiHidden/>
     <w:unhideWhenUsed/>
@@ -33323,11 +32932,11 @@
       <w:color w:val="000000" w:themeColor="text2"/>
     </w:rPr>
   </w:style>
-  <w:style w:type="paragraph" w:styleId="Subtitle">
+  <w:style w:type="paragraph" w:styleId="Ondertitel">
     <w:name w:val="Subtitle"/>
-    <w:basedOn w:val="Normal"/>
-    <w:next w:val="Normal"/>
-    <w:link w:val="SubtitleChar"/>
+    <w:basedOn w:val="Standaard"/>
+    <w:next w:val="Standaard"/>
+    <w:link w:val="OndertitelChar"/>
     <w:uiPriority w:val="11"/>
     <w:qFormat/>
     <w:rsid w:val="00065E7B"/>
@@ -33344,10 +32953,10 @@
       <w:szCs w:val="28"/>
     </w:rPr>
   </w:style>
-  <w:style w:type="character" w:customStyle="1" w:styleId="SubtitleChar">
-    <w:name w:val="Subtitle Char"/>
-    <w:basedOn w:val="DefaultParagraphFont"/>
-    <w:link w:val="Subtitle"/>
+  <w:style w:type="character" w:customStyle="1" w:styleId="OndertitelChar">
+    <w:name w:val="Ondertitel Char"/>
+    <w:basedOn w:val="Standaardalinea-lettertype"/>
+    <w:link w:val="Ondertitel"/>
     <w:uiPriority w:val="11"/>
     <w:rsid w:val="00065E7B"/>
     <w:rPr>
@@ -33357,9 +32966,9 @@
       <w:szCs w:val="28"/>
     </w:rPr>
   </w:style>
-  <w:style w:type="character" w:styleId="Strong">
+  <w:style w:type="character" w:styleId="Zwaar">
     <w:name w:val="Strong"/>
-    <w:basedOn w:val="DefaultParagraphFont"/>
+    <w:basedOn w:val="Standaardalinea-lettertype"/>
     <w:uiPriority w:val="22"/>
     <w:qFormat/>
     <w:rsid w:val="00065E7B"/>
@@ -33368,9 +32977,9 @@
       <w:bCs/>
     </w:rPr>
   </w:style>
-  <w:style w:type="character" w:styleId="Emphasis">
+  <w:style w:type="character" w:styleId="Nadruk">
     <w:name w:val="Emphasis"/>
-    <w:basedOn w:val="DefaultParagraphFont"/>
+    <w:basedOn w:val="Standaardalinea-lettertype"/>
     <w:uiPriority w:val="20"/>
     <w:qFormat/>
     <w:rsid w:val="00065E7B"/>
@@ -33379,7 +32988,7 @@
       <w:iCs/>
     </w:rPr>
   </w:style>
-  <w:style w:type="paragraph" w:styleId="NoSpacing">
+  <w:style w:type="paragraph" w:styleId="Geenafstand">
     <w:name w:val="No Spacing"/>
     <w:uiPriority w:val="1"/>
     <w:qFormat/>
@@ -33388,11 +32997,11 @@
       <w:spacing w:after="0" w:line="240" w:lineRule="auto"/>
     </w:pPr>
   </w:style>
-  <w:style w:type="paragraph" w:styleId="Quote">
+  <w:style w:type="paragraph" w:styleId="Citaat">
     <w:name w:val="Quote"/>
-    <w:basedOn w:val="Normal"/>
-    <w:next w:val="Normal"/>
-    <w:link w:val="QuoteChar"/>
+    <w:basedOn w:val="Standaard"/>
+    <w:next w:val="Standaard"/>
+    <w:link w:val="CitaatChar"/>
     <w:uiPriority w:val="29"/>
     <w:qFormat/>
     <w:rsid w:val="00065E7B"/>
@@ -33406,10 +33015,10 @@
       <w:szCs w:val="24"/>
     </w:rPr>
   </w:style>
-  <w:style w:type="character" w:customStyle="1" w:styleId="QuoteChar">
-    <w:name w:val="Quote Char"/>
-    <w:basedOn w:val="DefaultParagraphFont"/>
-    <w:link w:val="Quote"/>
+  <w:style w:type="character" w:customStyle="1" w:styleId="CitaatChar">
+    <w:name w:val="Citaat Char"/>
+    <w:basedOn w:val="Standaardalinea-lettertype"/>
+    <w:link w:val="Citaat"/>
     <w:uiPriority w:val="29"/>
     <w:rsid w:val="00065E7B"/>
     <w:rPr>
@@ -33418,11 +33027,11 @@
       <w:szCs w:val="24"/>
     </w:rPr>
   </w:style>
-  <w:style w:type="paragraph" w:styleId="IntenseQuote">
+  <w:style w:type="paragraph" w:styleId="Duidelijkcitaat">
     <w:name w:val="Intense Quote"/>
-    <w:basedOn w:val="Normal"/>
-    <w:next w:val="Normal"/>
-    <w:link w:val="IntenseQuoteChar"/>
+    <w:basedOn w:val="Standaard"/>
+    <w:next w:val="Standaard"/>
+    <w:link w:val="DuidelijkcitaatChar"/>
     <w:uiPriority w:val="30"/>
     <w:qFormat/>
     <w:rsid w:val="00065E7B"/>
@@ -33439,10 +33048,10 @@
       <w:szCs w:val="32"/>
     </w:rPr>
   </w:style>
-  <w:style w:type="character" w:customStyle="1" w:styleId="IntenseQuoteChar">
-    <w:name w:val="Intense Quote Char"/>
-    <w:basedOn w:val="DefaultParagraphFont"/>
-    <w:link w:val="IntenseQuote"/>
+  <w:style w:type="character" w:customStyle="1" w:styleId="DuidelijkcitaatChar">
+    <w:name w:val="Duidelijk citaat Char"/>
+    <w:basedOn w:val="Standaardalinea-lettertype"/>
+    <w:link w:val="Duidelijkcitaat"/>
     <w:uiPriority w:val="30"/>
     <w:rsid w:val="00065E7B"/>
     <w:rPr>
@@ -33453,9 +33062,9 @@
       <w:szCs w:val="32"/>
     </w:rPr>
   </w:style>
-  <w:style w:type="character" w:styleId="SubtleEmphasis">
+  <w:style w:type="character" w:styleId="Subtielebenadrukking">
     <w:name w:val="Subtle Emphasis"/>
-    <w:basedOn w:val="DefaultParagraphFont"/>
+    <w:basedOn w:val="Standaardalinea-lettertype"/>
     <w:uiPriority w:val="19"/>
     <w:qFormat/>
     <w:rsid w:val="00065E7B"/>
@@ -33465,9 +33074,9 @@
       <w:color w:val="595959" w:themeColor="text1" w:themeTint="A6"/>
     </w:rPr>
   </w:style>
-  <w:style w:type="character" w:styleId="IntenseEmphasis">
+  <w:style w:type="character" w:styleId="Intensievebenadrukking">
     <w:name w:val="Intense Emphasis"/>
-    <w:basedOn w:val="DefaultParagraphFont"/>
+    <w:basedOn w:val="Standaardalinea-lettertype"/>
     <w:uiPriority w:val="21"/>
     <w:qFormat/>
     <w:rsid w:val="00065E7B"/>
@@ -33478,9 +33087,9 @@
       <w:iCs/>
     </w:rPr>
   </w:style>
-  <w:style w:type="character" w:styleId="SubtleReference">
+  <w:style w:type="character" w:styleId="Subtieleverwijzing">
     <w:name w:val="Subtle Reference"/>
-    <w:basedOn w:val="DefaultParagraphFont"/>
+    <w:basedOn w:val="Standaardalinea-lettertype"/>
     <w:uiPriority w:val="31"/>
     <w:qFormat/>
     <w:rsid w:val="00065E7B"/>
@@ -33491,9 +33100,9 @@
       <w:bdr w:val="none" w:sz="0" w:space="0" w:color="auto"/>
     </w:rPr>
   </w:style>
-  <w:style w:type="character" w:styleId="IntenseReference">
+  <w:style w:type="character" w:styleId="Intensieveverwijzing">
     <w:name w:val="Intense Reference"/>
-    <w:basedOn w:val="DefaultParagraphFont"/>
+    <w:basedOn w:val="Standaardalinea-lettertype"/>
     <w:uiPriority w:val="32"/>
     <w:qFormat/>
     <w:rsid w:val="00065E7B"/>
@@ -33505,9 +33114,9 @@
       <w:u w:val="single"/>
     </w:rPr>
   </w:style>
-  <w:style w:type="character" w:styleId="BookTitle">
+  <w:style w:type="character" w:styleId="Titelvanboek">
     <w:name w:val="Book Title"/>
-    <w:basedOn w:val="DefaultParagraphFont"/>
+    <w:basedOn w:val="Standaardalinea-lettertype"/>
     <w:uiPriority w:val="33"/>
     <w:qFormat/>
     <w:rsid w:val="00065E7B"/>
@@ -33518,10 +33127,10 @@
       <w:spacing w:val="10"/>
     </w:rPr>
   </w:style>
-  <w:style w:type="paragraph" w:styleId="TOCHeading">
+  <w:style w:type="paragraph" w:styleId="Kopvaninhoudsopgave">
     <w:name w:val="TOC Heading"/>
-    <w:basedOn w:val="Heading1"/>
-    <w:next w:val="Normal"/>
+    <w:basedOn w:val="Kop1"/>
+    <w:next w:val="Standaard"/>
     <w:uiPriority w:val="39"/>
     <w:semiHidden/>
     <w:unhideWhenUsed/>
@@ -33533,11 +33142,121 @@
   </w:style>
   <w:style w:type="numbering" w:customStyle="1" w:styleId="NoList1">
     <w:name w:val="No List1"/>
-    <w:next w:val="NoList"/>
+    <w:next w:val="Geenlijst"/>
     <w:uiPriority w:val="99"/>
     <w:semiHidden/>
     <w:unhideWhenUsed/>
     <w:rsid w:val="00A13A49"/>
+  </w:style>
+  <w:style w:type="character" w:styleId="GevolgdeHyperlink">
+    <w:name w:val="FollowedHyperlink"/>
+    <w:basedOn w:val="Standaardalinea-lettertype"/>
+    <w:uiPriority w:val="99"/>
+    <w:semiHidden/>
+    <w:unhideWhenUsed/>
+    <w:rsid w:val="009C163A"/>
+    <w:rPr>
+      <w:color w:val="919191" w:themeColor="followedHyperlink"/>
+      <w:u w:val="single"/>
+    </w:rPr>
+  </w:style>
+  <w:style w:type="character" w:styleId="Verwijzingopmerking">
+    <w:name w:val="annotation reference"/>
+    <w:basedOn w:val="Standaardalinea-lettertype"/>
+    <w:uiPriority w:val="99"/>
+    <w:semiHidden/>
+    <w:unhideWhenUsed/>
+    <w:rsid w:val="007C27BC"/>
+    <w:rPr>
+      <w:sz w:val="16"/>
+      <w:szCs w:val="16"/>
+    </w:rPr>
+  </w:style>
+  <w:style w:type="paragraph" w:styleId="Tekstopmerking">
+    <w:name w:val="annotation text"/>
+    <w:basedOn w:val="Standaard"/>
+    <w:link w:val="TekstopmerkingChar"/>
+    <w:uiPriority w:val="99"/>
+    <w:semiHidden/>
+    <w:unhideWhenUsed/>
+    <w:rsid w:val="007C27BC"/>
+    <w:pPr>
+      <w:spacing w:line="240" w:lineRule="auto"/>
+    </w:pPr>
+    <w:rPr>
+      <w:sz w:val="20"/>
+      <w:szCs w:val="20"/>
+    </w:rPr>
+  </w:style>
+  <w:style w:type="character" w:customStyle="1" w:styleId="TekstopmerkingChar">
+    <w:name w:val="Tekst opmerking Char"/>
+    <w:basedOn w:val="Standaardalinea-lettertype"/>
+    <w:link w:val="Tekstopmerking"/>
+    <w:uiPriority w:val="99"/>
+    <w:semiHidden/>
+    <w:rsid w:val="007C27BC"/>
+    <w:rPr>
+      <w:sz w:val="20"/>
+      <w:szCs w:val="20"/>
+    </w:rPr>
+  </w:style>
+  <w:style w:type="paragraph" w:styleId="Onderwerpvanopmerking">
+    <w:name w:val="annotation subject"/>
+    <w:basedOn w:val="Tekstopmerking"/>
+    <w:next w:val="Tekstopmerking"/>
+    <w:link w:val="OnderwerpvanopmerkingChar"/>
+    <w:uiPriority w:val="99"/>
+    <w:semiHidden/>
+    <w:unhideWhenUsed/>
+    <w:rsid w:val="007C27BC"/>
+    <w:rPr>
+      <w:b/>
+      <w:bCs/>
+    </w:rPr>
+  </w:style>
+  <w:style w:type="character" w:customStyle="1" w:styleId="OnderwerpvanopmerkingChar">
+    <w:name w:val="Onderwerp van opmerking Char"/>
+    <w:basedOn w:val="TekstopmerkingChar"/>
+    <w:link w:val="Onderwerpvanopmerking"/>
+    <w:uiPriority w:val="99"/>
+    <w:semiHidden/>
+    <w:rsid w:val="007C27BC"/>
+    <w:rPr>
+      <w:b/>
+      <w:bCs/>
+      <w:sz w:val="20"/>
+      <w:szCs w:val="20"/>
+    </w:rPr>
+  </w:style>
+  <w:style w:type="paragraph" w:styleId="Ballontekst">
+    <w:name w:val="Balloon Text"/>
+    <w:basedOn w:val="Standaard"/>
+    <w:link w:val="BallontekstChar"/>
+    <w:uiPriority w:val="99"/>
+    <w:semiHidden/>
+    <w:unhideWhenUsed/>
+    <w:rsid w:val="007C27BC"/>
+    <w:pPr>
+      <w:spacing w:after="0" w:line="240" w:lineRule="auto"/>
+    </w:pPr>
+    <w:rPr>
+      <w:rFonts w:ascii="Segoe UI" w:hAnsi="Segoe UI" w:cs="Segoe UI"/>
+      <w:sz w:val="18"/>
+      <w:szCs w:val="18"/>
+    </w:rPr>
+  </w:style>
+  <w:style w:type="character" w:customStyle="1" w:styleId="BallontekstChar">
+    <w:name w:val="Ballontekst Char"/>
+    <w:basedOn w:val="Standaardalinea-lettertype"/>
+    <w:link w:val="Ballontekst"/>
+    <w:uiPriority w:val="99"/>
+    <w:semiHidden/>
+    <w:rsid w:val="007C27BC"/>
+    <w:rPr>
+      <w:rFonts w:ascii="Segoe UI" w:hAnsi="Segoe UI" w:cs="Segoe UI"/>
+      <w:sz w:val="18"/>
+      <w:szCs w:val="18"/>
+    </w:rPr>
   </w:style>
 </w:styles>
 </file>

</xml_diff>